<commit_message>
misc including Test, Manual, Install
</commit_message>
<xml_diff>
--- a/Documents/Documentation/Hydra Testing.docx
+++ b/Documents/Documentation/Hydra Testing.docx
@@ -16,14 +16,7 @@
           <w:sz w:val="20"/>
           <w:szCs w:val="20"/>
         </w:rPr>
-        <w:t>Hydra</w:t>
-      </w:r>
-      <w:r>
-        <w:rPr>
-          <w:sz w:val="20"/>
-          <w:szCs w:val="20"/>
-        </w:rPr>
-        <w:t xml:space="preserve"> Testing</w:t>
+        <w:t>Hydra Testing</w:t>
       </w:r>
     </w:p>
     <w:p>
@@ -73,14 +66,7 @@
           <w:sz w:val="20"/>
           <w:szCs w:val="20"/>
         </w:rPr>
-        <w:t xml:space="preserve">Testing </w:t>
-      </w:r>
-      <w:r>
-        <w:rPr>
-          <w:sz w:val="20"/>
-          <w:szCs w:val="20"/>
-        </w:rPr>
-        <w:t>for the Razer Hydra was conducted on a level by level basis, each with a range of sensitivity and speed settings. Each level presented a particular task in which the Razer Hydra, irrespective of its sensitivity or speed settings should be functional to a certain quality standard to accomplish the individual tasks.</w:t>
+        <w:t>Testing for the Razer Hydra was conducted on a level by level basis, each with a range of sensitivity and speed settings. Each level presented a particular task in which the Razer Hydra, irrespective of its sensitivity or speed settings should be functional to a certain quality standard to accomplish the individual tasks.</w:t>
       </w:r>
     </w:p>
     <w:p>
@@ -309,7 +295,6 @@
       <w:tblPr>
         <w:tblStyle w:val="TableGrid"/>
         <w:tblW w:w="8522" w:type="dxa"/>
-        <w:tblInd w:w="0" w:type="dxa"/>
         <w:tblLook w:val="01E0" w:firstRow="1" w:lastRow="1" w:firstColumn="1" w:lastColumn="1" w:noHBand="0" w:noVBand="0"/>
       </w:tblPr>
       <w:tblGrid>
@@ -1336,14 +1321,7 @@
                 <w:sz w:val="20"/>
                 <w:szCs w:val="20"/>
               </w:rPr>
-              <w:t xml:space="preserve"> and </w:t>
-            </w:r>
-            <w:r>
-              <w:rPr>
-                <w:sz w:val="20"/>
-                <w:szCs w:val="20"/>
-              </w:rPr>
-              <w:t xml:space="preserve"> right</w:t>
+              <w:t xml:space="preserve"> and  right</w:t>
             </w:r>
           </w:p>
         </w:tc>
@@ -2570,21 +2548,7 @@
                 <w:sz w:val="20"/>
                 <w:szCs w:val="20"/>
               </w:rPr>
-              <w:t xml:space="preserve">Push </w:t>
-            </w:r>
-            <w:r>
-              <w:rPr>
-                <w:sz w:val="20"/>
-                <w:szCs w:val="20"/>
-              </w:rPr>
-              <w:t>left</w:t>
-            </w:r>
-            <w:r>
-              <w:rPr>
-                <w:sz w:val="20"/>
-                <w:szCs w:val="20"/>
-              </w:rPr>
-              <w:t xml:space="preserve"> bumper</w:t>
+              <w:t>Push left bumper</w:t>
             </w:r>
           </w:p>
         </w:tc>
@@ -3016,14 +2980,7 @@
                 <w:sz w:val="20"/>
                 <w:szCs w:val="20"/>
               </w:rPr>
-              <w:t xml:space="preserve"> and right</w:t>
-            </w:r>
-            <w:r>
-              <w:rPr>
-                <w:sz w:val="20"/>
-                <w:szCs w:val="20"/>
-              </w:rPr>
-              <w:t xml:space="preserve"> requires less push of the joystick</w:t>
+              <w:t xml:space="preserve"> and right requires less push of the joystick</w:t>
             </w:r>
             <w:r>
               <w:rPr>
@@ -4022,21 +3979,7 @@
                 <w:sz w:val="20"/>
                 <w:szCs w:val="20"/>
               </w:rPr>
-              <w:t>Camera pans up and down</w:t>
-            </w:r>
-            <w:r>
-              <w:rPr>
-                <w:sz w:val="20"/>
-                <w:szCs w:val="20"/>
-              </w:rPr>
-              <w:t xml:space="preserve"> with less joystick push required</w:t>
-            </w:r>
-            <w:r>
-              <w:rPr>
-                <w:sz w:val="20"/>
-                <w:szCs w:val="20"/>
-              </w:rPr>
-              <w:t xml:space="preserve"> – capped at 90 degrees</w:t>
+              <w:t>Camera pans up and down with less joystick push required – capped at 90 degrees</w:t>
             </w:r>
           </w:p>
         </w:tc>
@@ -4717,7 +4660,6 @@
       <w:tblPr>
         <w:tblStyle w:val="TableGrid"/>
         <w:tblW w:w="8522" w:type="dxa"/>
-        <w:tblInd w:w="0" w:type="dxa"/>
         <w:tblLayout w:type="fixed"/>
         <w:tblLook w:val="01E0" w:firstRow="1" w:lastRow="1" w:firstColumn="1" w:lastColumn="1" w:noHBand="0" w:noVBand="0"/>
       </w:tblPr>
@@ -5932,14 +5874,7 @@
                 <w:sz w:val="20"/>
                 <w:szCs w:val="20"/>
               </w:rPr>
-              <w:t xml:space="preserve">Move forward and backward </w:t>
-            </w:r>
-            <w:r>
-              <w:rPr>
-                <w:sz w:val="20"/>
-                <w:szCs w:val="20"/>
-              </w:rPr>
-              <w:t>less joystick push</w:t>
+              <w:t>Move forward and backward less joystick push</w:t>
             </w:r>
           </w:p>
         </w:tc>
@@ -6112,14 +6047,7 @@
                 <w:sz w:val="20"/>
                 <w:szCs w:val="20"/>
               </w:rPr>
-              <w:t>Move forward and backward</w:t>
-            </w:r>
-            <w:r>
-              <w:rPr>
-                <w:sz w:val="20"/>
-                <w:szCs w:val="20"/>
-              </w:rPr>
-              <w:t xml:space="preserve"> requires less joystick push</w:t>
+              <w:t>Move forward and backward requires less joystick push</w:t>
             </w:r>
           </w:p>
         </w:tc>
@@ -9649,7 +9577,6 @@
       <w:tblPr>
         <w:tblStyle w:val="TableGrid"/>
         <w:tblW w:w="8522" w:type="dxa"/>
-        <w:tblInd w:w="0" w:type="dxa"/>
         <w:tblLayout w:type="fixed"/>
         <w:tblLook w:val="01E0" w:firstRow="1" w:lastRow="1" w:firstColumn="1" w:lastColumn="1" w:noHBand="0" w:noVBand="0"/>
       </w:tblPr>
@@ -10889,14 +10816,7 @@
                 <w:sz w:val="20"/>
                 <w:szCs w:val="20"/>
               </w:rPr>
-              <w:t xml:space="preserve">No effect – </w:t>
-            </w:r>
-            <w:r>
-              <w:rPr>
-                <w:sz w:val="20"/>
-                <w:szCs w:val="20"/>
-              </w:rPr>
-              <w:t>player should have absolutely no walking or strafing movement in this level</w:t>
+              <w:t>No effect – player should have absolutely no walking or strafing movement in this level</w:t>
             </w:r>
           </w:p>
         </w:tc>
@@ -11754,14 +11674,7 @@
                 <w:sz w:val="20"/>
                 <w:szCs w:val="20"/>
               </w:rPr>
-              <w:t>No effect</w:t>
-            </w:r>
-            <w:r>
-              <w:rPr>
-                <w:sz w:val="20"/>
-                <w:szCs w:val="20"/>
-              </w:rPr>
-              <w:t xml:space="preserve"> – player should not be able to jump in this level</w:t>
+              <w:t>No effect – player should not be able to jump in this level</w:t>
             </w:r>
           </w:p>
         </w:tc>
@@ -11927,14 +11840,7 @@
                 <w:sz w:val="20"/>
                 <w:szCs w:val="20"/>
               </w:rPr>
-              <w:t>No effect</w:t>
-            </w:r>
-            <w:r>
-              <w:rPr>
-                <w:sz w:val="20"/>
-                <w:szCs w:val="20"/>
-              </w:rPr>
-              <w:t xml:space="preserve"> – player should not be able to crouch in this level</w:t>
+              <w:t>No effect – player should not be able to crouch in this level</w:t>
             </w:r>
           </w:p>
         </w:tc>
@@ -13891,521 +13797,1245 @@
               </w:rPr>
               <w:t>10</w:t>
             </w:r>
+          </w:p>
+        </w:tc>
+        <w:tc>
+          <w:tcPr>
+            <w:tcW w:w="1984" w:type="dxa"/>
+            <w:tcBorders>
+              <w:top w:val="single" w:sz="4" w:space="0" w:color="auto"/>
+              <w:left w:val="single" w:sz="4" w:space="0" w:color="auto"/>
+              <w:bottom w:val="single" w:sz="4" w:space="0" w:color="auto"/>
+              <w:right w:val="single" w:sz="4" w:space="0" w:color="auto"/>
+            </w:tcBorders>
+          </w:tcPr>
+          <w:p>
+            <w:pPr>
+              <w:spacing w:line="360" w:lineRule="auto"/>
+              <w:rPr>
+                <w:sz w:val="20"/>
+                <w:szCs w:val="20"/>
+              </w:rPr>
+            </w:pPr>
+            <w:r>
+              <w:rPr>
+                <w:sz w:val="20"/>
+                <w:szCs w:val="20"/>
+              </w:rPr>
+              <w:t>Camera pans up and down with less joystick push required – capped at 90 degrees</w:t>
+            </w:r>
+          </w:p>
+        </w:tc>
+        <w:tc>
+          <w:tcPr>
+            <w:tcW w:w="1701" w:type="dxa"/>
+            <w:tcBorders>
+              <w:top w:val="single" w:sz="4" w:space="0" w:color="auto"/>
+              <w:left w:val="single" w:sz="4" w:space="0" w:color="auto"/>
+              <w:bottom w:val="single" w:sz="4" w:space="0" w:color="auto"/>
+              <w:right w:val="single" w:sz="4" w:space="0" w:color="auto"/>
+            </w:tcBorders>
+          </w:tcPr>
+          <w:p>
+            <w:pPr>
+              <w:spacing w:line="360" w:lineRule="auto"/>
+              <w:rPr>
+                <w:sz w:val="20"/>
+                <w:szCs w:val="20"/>
+              </w:rPr>
+            </w:pPr>
+            <w:r>
+              <w:rPr>
+                <w:sz w:val="20"/>
+                <w:szCs w:val="20"/>
+              </w:rPr>
+              <w:t>As expected</w:t>
+            </w:r>
+          </w:p>
+        </w:tc>
+        <w:tc>
+          <w:tcPr>
+            <w:tcW w:w="1468" w:type="dxa"/>
+            <w:tcBorders>
+              <w:top w:val="single" w:sz="4" w:space="0" w:color="auto"/>
+              <w:left w:val="single" w:sz="4" w:space="0" w:color="auto"/>
+              <w:bottom w:val="single" w:sz="4" w:space="0" w:color="auto"/>
+              <w:right w:val="single" w:sz="4" w:space="0" w:color="auto"/>
+            </w:tcBorders>
+          </w:tcPr>
+          <w:p>
+            <w:pPr>
+              <w:spacing w:line="360" w:lineRule="auto"/>
+              <w:rPr>
+                <w:sz w:val="20"/>
+                <w:szCs w:val="20"/>
+              </w:rPr>
+            </w:pPr>
+            <w:r>
+              <w:rPr>
+                <w:sz w:val="20"/>
+                <w:szCs w:val="20"/>
+              </w:rPr>
+              <w:t>Pass</w:t>
+            </w:r>
+            <w:r>
+              <w:rPr>
+                <w:sz w:val="20"/>
+                <w:szCs w:val="20"/>
+              </w:rPr>
+              <w:t xml:space="preserve"> </w:t>
+            </w:r>
+          </w:p>
+        </w:tc>
+      </w:tr>
+      <w:tr>
+        <w:tc>
+          <w:tcPr>
+            <w:tcW w:w="845" w:type="dxa"/>
+            <w:tcBorders>
+              <w:top w:val="single" w:sz="4" w:space="0" w:color="auto"/>
+              <w:left w:val="single" w:sz="4" w:space="0" w:color="auto"/>
+              <w:bottom w:val="single" w:sz="4" w:space="0" w:color="auto"/>
+              <w:right w:val="single" w:sz="4" w:space="0" w:color="auto"/>
+            </w:tcBorders>
+            <w:hideMark/>
+          </w:tcPr>
+          <w:p>
+            <w:pPr>
+              <w:spacing w:line="360" w:lineRule="auto"/>
+              <w:jc w:val="center"/>
+              <w:rPr>
+                <w:sz w:val="20"/>
+                <w:szCs w:val="20"/>
+              </w:rPr>
+            </w:pPr>
+            <w:r>
+              <w:rPr>
+                <w:sz w:val="20"/>
+                <w:szCs w:val="20"/>
+              </w:rPr>
+              <w:t>23</w:t>
+            </w:r>
+          </w:p>
+        </w:tc>
+        <w:tc>
+          <w:tcPr>
+            <w:tcW w:w="1796" w:type="dxa"/>
+            <w:tcBorders>
+              <w:top w:val="single" w:sz="4" w:space="0" w:color="auto"/>
+              <w:left w:val="single" w:sz="4" w:space="0" w:color="auto"/>
+              <w:bottom w:val="single" w:sz="4" w:space="0" w:color="auto"/>
+              <w:right w:val="single" w:sz="4" w:space="0" w:color="auto"/>
+            </w:tcBorders>
+            <w:hideMark/>
+          </w:tcPr>
+          <w:p>
+            <w:pPr>
+              <w:spacing w:line="360" w:lineRule="auto"/>
+              <w:rPr>
+                <w:sz w:val="20"/>
+                <w:szCs w:val="20"/>
+              </w:rPr>
+            </w:pPr>
+            <w:r>
+              <w:rPr>
+                <w:sz w:val="20"/>
+                <w:szCs w:val="20"/>
+              </w:rPr>
+              <w:t xml:space="preserve">Buttons can be pressed on touch </w:t>
+            </w:r>
+            <w:r>
+              <w:rPr>
+                <w:sz w:val="20"/>
+                <w:szCs w:val="20"/>
+              </w:rPr>
+              <w:lastRenderedPageBreak/>
+              <w:t>panel when hand makes contact</w:t>
+            </w:r>
+          </w:p>
+        </w:tc>
+        <w:tc>
+          <w:tcPr>
+            <w:tcW w:w="728" w:type="dxa"/>
+            <w:tcBorders>
+              <w:top w:val="single" w:sz="4" w:space="0" w:color="auto"/>
+              <w:left w:val="single" w:sz="4" w:space="0" w:color="auto"/>
+              <w:bottom w:val="single" w:sz="4" w:space="0" w:color="auto"/>
+              <w:right w:val="single" w:sz="4" w:space="0" w:color="auto"/>
+            </w:tcBorders>
+            <w:hideMark/>
+          </w:tcPr>
+          <w:p>
+            <w:pPr>
+              <w:spacing w:line="360" w:lineRule="auto"/>
+              <w:jc w:val="both"/>
+              <w:rPr>
+                <w:sz w:val="20"/>
+                <w:szCs w:val="20"/>
+              </w:rPr>
+            </w:pPr>
+            <w:r>
+              <w:rPr>
+                <w:sz w:val="20"/>
+                <w:szCs w:val="20"/>
+              </w:rPr>
+              <w:lastRenderedPageBreak/>
+              <w:t>N/A</w:t>
+            </w:r>
+          </w:p>
+        </w:tc>
+        <w:tc>
+          <w:tcPr>
+            <w:tcW w:w="1984" w:type="dxa"/>
+            <w:tcBorders>
+              <w:top w:val="single" w:sz="4" w:space="0" w:color="auto"/>
+              <w:left w:val="single" w:sz="4" w:space="0" w:color="auto"/>
+              <w:bottom w:val="single" w:sz="4" w:space="0" w:color="auto"/>
+              <w:right w:val="single" w:sz="4" w:space="0" w:color="auto"/>
+            </w:tcBorders>
+            <w:hideMark/>
+          </w:tcPr>
+          <w:p>
+            <w:pPr>
+              <w:spacing w:line="360" w:lineRule="auto"/>
+              <w:rPr>
+                <w:sz w:val="20"/>
+                <w:szCs w:val="20"/>
+              </w:rPr>
+            </w:pPr>
+            <w:r>
+              <w:rPr>
+                <w:sz w:val="20"/>
+                <w:szCs w:val="20"/>
+              </w:rPr>
+              <w:t xml:space="preserve">Button turns green or red depending on </w:t>
+            </w:r>
+            <w:r>
+              <w:rPr>
+                <w:sz w:val="20"/>
+                <w:szCs w:val="20"/>
+              </w:rPr>
+              <w:lastRenderedPageBreak/>
+              <w:t>sequence.</w:t>
+            </w:r>
+          </w:p>
+        </w:tc>
+        <w:tc>
+          <w:tcPr>
+            <w:tcW w:w="1701" w:type="dxa"/>
+            <w:tcBorders>
+              <w:top w:val="single" w:sz="4" w:space="0" w:color="auto"/>
+              <w:left w:val="single" w:sz="4" w:space="0" w:color="auto"/>
+              <w:bottom w:val="single" w:sz="4" w:space="0" w:color="auto"/>
+              <w:right w:val="single" w:sz="4" w:space="0" w:color="auto"/>
+            </w:tcBorders>
+            <w:hideMark/>
+          </w:tcPr>
+          <w:p>
+            <w:pPr>
+              <w:spacing w:line="360" w:lineRule="auto"/>
+              <w:rPr>
+                <w:sz w:val="20"/>
+                <w:szCs w:val="20"/>
+              </w:rPr>
+            </w:pPr>
+            <w:r>
+              <w:rPr>
+                <w:sz w:val="20"/>
+                <w:szCs w:val="20"/>
+              </w:rPr>
+              <w:lastRenderedPageBreak/>
+              <w:t xml:space="preserve">Button turns green or red </w:t>
+            </w:r>
+            <w:r>
+              <w:rPr>
+                <w:sz w:val="20"/>
+                <w:szCs w:val="20"/>
+              </w:rPr>
+              <w:lastRenderedPageBreak/>
+              <w:t>depending on sequence.</w:t>
+            </w:r>
+          </w:p>
+        </w:tc>
+        <w:tc>
+          <w:tcPr>
+            <w:tcW w:w="1468" w:type="dxa"/>
+            <w:tcBorders>
+              <w:top w:val="single" w:sz="4" w:space="0" w:color="auto"/>
+              <w:left w:val="single" w:sz="4" w:space="0" w:color="auto"/>
+              <w:bottom w:val="single" w:sz="4" w:space="0" w:color="auto"/>
+              <w:right w:val="single" w:sz="4" w:space="0" w:color="auto"/>
+            </w:tcBorders>
+            <w:hideMark/>
+          </w:tcPr>
+          <w:p>
+            <w:pPr>
+              <w:spacing w:line="360" w:lineRule="auto"/>
+              <w:jc w:val="both"/>
+              <w:rPr>
+                <w:sz w:val="20"/>
+                <w:szCs w:val="20"/>
+              </w:rPr>
+            </w:pPr>
+            <w:r>
+              <w:rPr>
+                <w:sz w:val="20"/>
+                <w:szCs w:val="20"/>
+              </w:rPr>
+              <w:lastRenderedPageBreak/>
+              <w:t>Pass</w:t>
+            </w:r>
+          </w:p>
+        </w:tc>
+      </w:tr>
+      <w:tr>
+        <w:tc>
+          <w:tcPr>
+            <w:tcW w:w="845" w:type="dxa"/>
+            <w:tcBorders>
+              <w:top w:val="single" w:sz="4" w:space="0" w:color="auto"/>
+              <w:left w:val="single" w:sz="4" w:space="0" w:color="auto"/>
+              <w:bottom w:val="single" w:sz="4" w:space="0" w:color="auto"/>
+              <w:right w:val="single" w:sz="4" w:space="0" w:color="auto"/>
+            </w:tcBorders>
+            <w:hideMark/>
+          </w:tcPr>
+          <w:p>
+            <w:pPr>
+              <w:spacing w:line="360" w:lineRule="auto"/>
+              <w:jc w:val="center"/>
+              <w:rPr>
+                <w:sz w:val="20"/>
+                <w:szCs w:val="20"/>
+              </w:rPr>
+            </w:pPr>
+            <w:r>
+              <w:rPr>
+                <w:sz w:val="20"/>
+                <w:szCs w:val="20"/>
+              </w:rPr>
+              <w:lastRenderedPageBreak/>
+              <w:t>24</w:t>
+            </w:r>
+          </w:p>
+        </w:tc>
+        <w:tc>
+          <w:tcPr>
+            <w:tcW w:w="1796" w:type="dxa"/>
+            <w:tcBorders>
+              <w:top w:val="single" w:sz="4" w:space="0" w:color="auto"/>
+              <w:left w:val="single" w:sz="4" w:space="0" w:color="auto"/>
+              <w:bottom w:val="single" w:sz="4" w:space="0" w:color="auto"/>
+              <w:right w:val="single" w:sz="4" w:space="0" w:color="auto"/>
+            </w:tcBorders>
+            <w:hideMark/>
+          </w:tcPr>
+          <w:p>
+            <w:pPr>
+              <w:spacing w:line="360" w:lineRule="auto"/>
+              <w:rPr>
+                <w:sz w:val="20"/>
+                <w:szCs w:val="20"/>
+              </w:rPr>
+            </w:pPr>
+            <w:r>
+              <w:rPr>
+                <w:sz w:val="20"/>
+                <w:szCs w:val="20"/>
+              </w:rPr>
+              <w:t xml:space="preserve">Shapes can be picked and held </w:t>
+            </w:r>
+          </w:p>
+        </w:tc>
+        <w:tc>
+          <w:tcPr>
+            <w:tcW w:w="728" w:type="dxa"/>
+            <w:tcBorders>
+              <w:top w:val="single" w:sz="4" w:space="0" w:color="auto"/>
+              <w:left w:val="single" w:sz="4" w:space="0" w:color="auto"/>
+              <w:bottom w:val="single" w:sz="4" w:space="0" w:color="auto"/>
+              <w:right w:val="single" w:sz="4" w:space="0" w:color="auto"/>
+            </w:tcBorders>
+            <w:hideMark/>
+          </w:tcPr>
+          <w:p>
+            <w:pPr>
+              <w:spacing w:line="360" w:lineRule="auto"/>
+              <w:jc w:val="both"/>
+              <w:rPr>
+                <w:sz w:val="20"/>
+                <w:szCs w:val="20"/>
+              </w:rPr>
+            </w:pPr>
+            <w:r>
+              <w:rPr>
+                <w:sz w:val="20"/>
+                <w:szCs w:val="20"/>
+              </w:rPr>
+              <w:t>0.0</w:t>
+            </w:r>
+          </w:p>
+        </w:tc>
+        <w:tc>
+          <w:tcPr>
+            <w:tcW w:w="1984" w:type="dxa"/>
+            <w:tcBorders>
+              <w:top w:val="single" w:sz="4" w:space="0" w:color="auto"/>
+              <w:left w:val="single" w:sz="4" w:space="0" w:color="auto"/>
+              <w:bottom w:val="single" w:sz="4" w:space="0" w:color="auto"/>
+              <w:right w:val="single" w:sz="4" w:space="0" w:color="auto"/>
+            </w:tcBorders>
+            <w:hideMark/>
+          </w:tcPr>
+          <w:p>
+            <w:pPr>
+              <w:spacing w:line="360" w:lineRule="auto"/>
+              <w:rPr>
+                <w:sz w:val="20"/>
+                <w:szCs w:val="20"/>
+              </w:rPr>
+            </w:pPr>
+            <w:r>
+              <w:rPr>
+                <w:sz w:val="20"/>
+                <w:szCs w:val="20"/>
+              </w:rPr>
+              <w:t xml:space="preserve">Shape </w:t>
+            </w:r>
+            <w:r>
+              <w:rPr>
+                <w:sz w:val="20"/>
+                <w:szCs w:val="20"/>
+              </w:rPr>
+              <w:t>is bounded by joint constraint to hand</w:t>
+            </w:r>
+          </w:p>
+        </w:tc>
+        <w:tc>
+          <w:tcPr>
+            <w:tcW w:w="1701" w:type="dxa"/>
+            <w:tcBorders>
+              <w:top w:val="single" w:sz="4" w:space="0" w:color="auto"/>
+              <w:left w:val="single" w:sz="4" w:space="0" w:color="auto"/>
+              <w:bottom w:val="single" w:sz="4" w:space="0" w:color="auto"/>
+              <w:right w:val="single" w:sz="4" w:space="0" w:color="auto"/>
+            </w:tcBorders>
+            <w:hideMark/>
+          </w:tcPr>
+          <w:p>
+            <w:pPr>
+              <w:spacing w:line="360" w:lineRule="auto"/>
+              <w:rPr>
+                <w:sz w:val="20"/>
+                <w:szCs w:val="20"/>
+              </w:rPr>
+            </w:pPr>
+            <w:r>
+              <w:rPr>
+                <w:sz w:val="20"/>
+                <w:szCs w:val="20"/>
+              </w:rPr>
+              <w:t>Shape is bounded to hand, position depends on where it is picked up from</w:t>
+            </w:r>
+          </w:p>
+        </w:tc>
+        <w:tc>
+          <w:tcPr>
+            <w:tcW w:w="1468" w:type="dxa"/>
+            <w:tcBorders>
+              <w:top w:val="single" w:sz="4" w:space="0" w:color="auto"/>
+              <w:left w:val="single" w:sz="4" w:space="0" w:color="auto"/>
+              <w:bottom w:val="single" w:sz="4" w:space="0" w:color="auto"/>
+              <w:right w:val="single" w:sz="4" w:space="0" w:color="auto"/>
+            </w:tcBorders>
+            <w:hideMark/>
+          </w:tcPr>
+          <w:p>
+            <w:pPr>
+              <w:spacing w:line="360" w:lineRule="auto"/>
+              <w:jc w:val="both"/>
+              <w:rPr>
+                <w:sz w:val="20"/>
+                <w:szCs w:val="20"/>
+              </w:rPr>
+            </w:pPr>
+            <w:r>
+              <w:rPr>
+                <w:sz w:val="20"/>
+                <w:szCs w:val="20"/>
+              </w:rPr>
+              <w:t>Pass</w:t>
+            </w:r>
+          </w:p>
+        </w:tc>
+      </w:tr>
+      <w:tr>
+        <w:tc>
+          <w:tcPr>
+            <w:tcW w:w="845" w:type="dxa"/>
+            <w:tcBorders>
+              <w:top w:val="single" w:sz="4" w:space="0" w:color="auto"/>
+              <w:left w:val="single" w:sz="4" w:space="0" w:color="auto"/>
+              <w:bottom w:val="single" w:sz="4" w:space="0" w:color="auto"/>
+              <w:right w:val="single" w:sz="4" w:space="0" w:color="auto"/>
+            </w:tcBorders>
+          </w:tcPr>
+          <w:p>
+            <w:pPr>
+              <w:spacing w:line="360" w:lineRule="auto"/>
+              <w:jc w:val="center"/>
+              <w:rPr>
+                <w:sz w:val="20"/>
+                <w:szCs w:val="20"/>
+              </w:rPr>
+            </w:pPr>
+            <w:r>
+              <w:rPr>
+                <w:sz w:val="20"/>
+                <w:szCs w:val="20"/>
+              </w:rPr>
+              <w:t>25</w:t>
+            </w:r>
+          </w:p>
+        </w:tc>
+        <w:tc>
+          <w:tcPr>
+            <w:tcW w:w="1796" w:type="dxa"/>
+            <w:tcBorders>
+              <w:top w:val="single" w:sz="4" w:space="0" w:color="auto"/>
+              <w:left w:val="single" w:sz="4" w:space="0" w:color="auto"/>
+              <w:bottom w:val="single" w:sz="4" w:space="0" w:color="auto"/>
+              <w:right w:val="single" w:sz="4" w:space="0" w:color="auto"/>
+            </w:tcBorders>
+          </w:tcPr>
+          <w:p>
+            <w:pPr>
+              <w:spacing w:line="360" w:lineRule="auto"/>
+              <w:rPr>
+                <w:sz w:val="20"/>
+                <w:szCs w:val="20"/>
+              </w:rPr>
+            </w:pPr>
+            <w:r>
+              <w:rPr>
+                <w:sz w:val="20"/>
+                <w:szCs w:val="20"/>
+              </w:rPr>
+              <w:t>Shapes can be picked and held with less effort</w:t>
+            </w:r>
+            <w:r>
+              <w:rPr>
+                <w:sz w:val="20"/>
+                <w:szCs w:val="20"/>
+              </w:rPr>
+              <w:t xml:space="preserve"> on trigger press</w:t>
+            </w:r>
+          </w:p>
+        </w:tc>
+        <w:tc>
+          <w:tcPr>
+            <w:tcW w:w="728" w:type="dxa"/>
+            <w:tcBorders>
+              <w:top w:val="single" w:sz="4" w:space="0" w:color="auto"/>
+              <w:left w:val="single" w:sz="4" w:space="0" w:color="auto"/>
+              <w:bottom w:val="single" w:sz="4" w:space="0" w:color="auto"/>
+              <w:right w:val="single" w:sz="4" w:space="0" w:color="auto"/>
+            </w:tcBorders>
+          </w:tcPr>
+          <w:p>
+            <w:pPr>
+              <w:spacing w:line="360" w:lineRule="auto"/>
+              <w:jc w:val="both"/>
+              <w:rPr>
+                <w:sz w:val="20"/>
+                <w:szCs w:val="20"/>
+              </w:rPr>
+            </w:pPr>
+            <w:r>
+              <w:rPr>
+                <w:sz w:val="20"/>
+                <w:szCs w:val="20"/>
+              </w:rPr>
+              <w:t>2.5</w:t>
+            </w:r>
+          </w:p>
+        </w:tc>
+        <w:tc>
+          <w:tcPr>
+            <w:tcW w:w="1984" w:type="dxa"/>
+            <w:tcBorders>
+              <w:top w:val="single" w:sz="4" w:space="0" w:color="auto"/>
+              <w:left w:val="single" w:sz="4" w:space="0" w:color="auto"/>
+              <w:bottom w:val="single" w:sz="4" w:space="0" w:color="auto"/>
+              <w:right w:val="single" w:sz="4" w:space="0" w:color="auto"/>
+            </w:tcBorders>
+          </w:tcPr>
+          <w:p>
+            <w:pPr>
+              <w:spacing w:line="360" w:lineRule="auto"/>
+              <w:rPr>
+                <w:sz w:val="20"/>
+                <w:szCs w:val="20"/>
+              </w:rPr>
+            </w:pPr>
+            <w:r>
+              <w:rPr>
+                <w:sz w:val="20"/>
+                <w:szCs w:val="20"/>
+              </w:rPr>
+              <w:t xml:space="preserve">Shape </w:t>
+            </w:r>
+            <w:r>
+              <w:rPr>
+                <w:sz w:val="20"/>
+                <w:szCs w:val="20"/>
+              </w:rPr>
+              <w:t>is bounded by joint constraint to hand</w:t>
+            </w:r>
+          </w:p>
+        </w:tc>
+        <w:tc>
+          <w:tcPr>
+            <w:tcW w:w="1701" w:type="dxa"/>
+            <w:tcBorders>
+              <w:top w:val="single" w:sz="4" w:space="0" w:color="auto"/>
+              <w:left w:val="single" w:sz="4" w:space="0" w:color="auto"/>
+              <w:bottom w:val="single" w:sz="4" w:space="0" w:color="auto"/>
+              <w:right w:val="single" w:sz="4" w:space="0" w:color="auto"/>
+            </w:tcBorders>
+          </w:tcPr>
+          <w:p>
+            <w:pPr>
+              <w:spacing w:line="360" w:lineRule="auto"/>
+              <w:rPr>
+                <w:sz w:val="20"/>
+                <w:szCs w:val="20"/>
+              </w:rPr>
+            </w:pPr>
+            <w:r>
+              <w:rPr>
+                <w:sz w:val="20"/>
+                <w:szCs w:val="20"/>
+              </w:rPr>
+              <w:t>Shape is bounded to hand, position depends on where it is picked up from</w:t>
+            </w:r>
+          </w:p>
+        </w:tc>
+        <w:tc>
+          <w:tcPr>
+            <w:tcW w:w="1468" w:type="dxa"/>
+            <w:tcBorders>
+              <w:top w:val="single" w:sz="4" w:space="0" w:color="auto"/>
+              <w:left w:val="single" w:sz="4" w:space="0" w:color="auto"/>
+              <w:bottom w:val="single" w:sz="4" w:space="0" w:color="auto"/>
+              <w:right w:val="single" w:sz="4" w:space="0" w:color="auto"/>
+            </w:tcBorders>
+          </w:tcPr>
+          <w:p>
+            <w:pPr>
+              <w:spacing w:line="360" w:lineRule="auto"/>
+              <w:jc w:val="both"/>
+              <w:rPr>
+                <w:sz w:val="20"/>
+                <w:szCs w:val="20"/>
+              </w:rPr>
+            </w:pPr>
+            <w:r>
+              <w:rPr>
+                <w:sz w:val="20"/>
+                <w:szCs w:val="20"/>
+              </w:rPr>
+              <w:t>Pass</w:t>
+            </w:r>
+          </w:p>
+        </w:tc>
+      </w:tr>
+      <w:tr>
+        <w:tc>
+          <w:tcPr>
+            <w:tcW w:w="845" w:type="dxa"/>
+            <w:tcBorders>
+              <w:top w:val="single" w:sz="4" w:space="0" w:color="auto"/>
+              <w:left w:val="single" w:sz="4" w:space="0" w:color="auto"/>
+              <w:bottom w:val="single" w:sz="4" w:space="0" w:color="auto"/>
+              <w:right w:val="single" w:sz="4" w:space="0" w:color="auto"/>
+            </w:tcBorders>
+          </w:tcPr>
+          <w:p>
+            <w:pPr>
+              <w:spacing w:line="360" w:lineRule="auto"/>
+              <w:jc w:val="center"/>
+              <w:rPr>
+                <w:sz w:val="20"/>
+                <w:szCs w:val="20"/>
+              </w:rPr>
+            </w:pPr>
+            <w:r>
+              <w:rPr>
+                <w:sz w:val="20"/>
+                <w:szCs w:val="20"/>
+              </w:rPr>
+              <w:t>26</w:t>
+            </w:r>
+          </w:p>
+        </w:tc>
+        <w:tc>
+          <w:tcPr>
+            <w:tcW w:w="1796" w:type="dxa"/>
+            <w:tcBorders>
+              <w:top w:val="single" w:sz="4" w:space="0" w:color="auto"/>
+              <w:left w:val="single" w:sz="4" w:space="0" w:color="auto"/>
+              <w:bottom w:val="single" w:sz="4" w:space="0" w:color="auto"/>
+              <w:right w:val="single" w:sz="4" w:space="0" w:color="auto"/>
+            </w:tcBorders>
+          </w:tcPr>
+          <w:p>
+            <w:pPr>
+              <w:spacing w:line="360" w:lineRule="auto"/>
+              <w:rPr>
+                <w:sz w:val="20"/>
+                <w:szCs w:val="20"/>
+              </w:rPr>
+            </w:pPr>
+            <w:r>
+              <w:rPr>
+                <w:sz w:val="20"/>
+                <w:szCs w:val="20"/>
+              </w:rPr>
+              <w:t>Shapes can be picked and held</w:t>
+            </w:r>
+            <w:r>
+              <w:rPr>
+                <w:sz w:val="20"/>
+                <w:szCs w:val="20"/>
+              </w:rPr>
+              <w:t xml:space="preserve"> </w:t>
+            </w:r>
+            <w:r>
+              <w:rPr>
+                <w:sz w:val="20"/>
+                <w:szCs w:val="20"/>
+              </w:rPr>
+              <w:t>with less effort on trigger press</w:t>
+            </w:r>
+          </w:p>
+        </w:tc>
+        <w:tc>
+          <w:tcPr>
+            <w:tcW w:w="728" w:type="dxa"/>
+            <w:tcBorders>
+              <w:top w:val="single" w:sz="4" w:space="0" w:color="auto"/>
+              <w:left w:val="single" w:sz="4" w:space="0" w:color="auto"/>
+              <w:bottom w:val="single" w:sz="4" w:space="0" w:color="auto"/>
+              <w:right w:val="single" w:sz="4" w:space="0" w:color="auto"/>
+            </w:tcBorders>
+          </w:tcPr>
+          <w:p>
+            <w:pPr>
+              <w:spacing w:line="360" w:lineRule="auto"/>
+              <w:jc w:val="both"/>
+              <w:rPr>
+                <w:sz w:val="20"/>
+                <w:szCs w:val="20"/>
+              </w:rPr>
+            </w:pPr>
+            <w:r>
+              <w:rPr>
+                <w:sz w:val="20"/>
+                <w:szCs w:val="20"/>
+              </w:rPr>
+              <w:t>5.0</w:t>
+            </w:r>
+          </w:p>
+        </w:tc>
+        <w:tc>
+          <w:tcPr>
+            <w:tcW w:w="1984" w:type="dxa"/>
+            <w:tcBorders>
+              <w:top w:val="single" w:sz="4" w:space="0" w:color="auto"/>
+              <w:left w:val="single" w:sz="4" w:space="0" w:color="auto"/>
+              <w:bottom w:val="single" w:sz="4" w:space="0" w:color="auto"/>
+              <w:right w:val="single" w:sz="4" w:space="0" w:color="auto"/>
+            </w:tcBorders>
+          </w:tcPr>
+          <w:p>
+            <w:pPr>
+              <w:spacing w:line="360" w:lineRule="auto"/>
+              <w:rPr>
+                <w:sz w:val="20"/>
+                <w:szCs w:val="20"/>
+              </w:rPr>
+            </w:pPr>
+            <w:r>
+              <w:rPr>
+                <w:sz w:val="20"/>
+                <w:szCs w:val="20"/>
+              </w:rPr>
+              <w:t xml:space="preserve">Shape </w:t>
+            </w:r>
+            <w:r>
+              <w:rPr>
+                <w:sz w:val="20"/>
+                <w:szCs w:val="20"/>
+              </w:rPr>
+              <w:t>is bounded by joint constraint to hand</w:t>
+            </w:r>
+          </w:p>
+        </w:tc>
+        <w:tc>
+          <w:tcPr>
+            <w:tcW w:w="1701" w:type="dxa"/>
+            <w:tcBorders>
+              <w:top w:val="single" w:sz="4" w:space="0" w:color="auto"/>
+              <w:left w:val="single" w:sz="4" w:space="0" w:color="auto"/>
+              <w:bottom w:val="single" w:sz="4" w:space="0" w:color="auto"/>
+              <w:right w:val="single" w:sz="4" w:space="0" w:color="auto"/>
+            </w:tcBorders>
+          </w:tcPr>
+          <w:p>
+            <w:pPr>
+              <w:spacing w:line="360" w:lineRule="auto"/>
+              <w:rPr>
+                <w:sz w:val="20"/>
+                <w:szCs w:val="20"/>
+              </w:rPr>
+            </w:pPr>
+            <w:r>
+              <w:rPr>
+                <w:sz w:val="20"/>
+                <w:szCs w:val="20"/>
+              </w:rPr>
+              <w:t>Shape is bounded to hand, position depends on where it is picked up from</w:t>
+            </w:r>
+          </w:p>
+        </w:tc>
+        <w:tc>
+          <w:tcPr>
+            <w:tcW w:w="1468" w:type="dxa"/>
+            <w:tcBorders>
+              <w:top w:val="single" w:sz="4" w:space="0" w:color="auto"/>
+              <w:left w:val="single" w:sz="4" w:space="0" w:color="auto"/>
+              <w:bottom w:val="single" w:sz="4" w:space="0" w:color="auto"/>
+              <w:right w:val="single" w:sz="4" w:space="0" w:color="auto"/>
+            </w:tcBorders>
+          </w:tcPr>
+          <w:p>
+            <w:pPr>
+              <w:spacing w:line="360" w:lineRule="auto"/>
+              <w:jc w:val="both"/>
+              <w:rPr>
+                <w:sz w:val="20"/>
+                <w:szCs w:val="20"/>
+              </w:rPr>
+            </w:pPr>
+            <w:r>
+              <w:rPr>
+                <w:sz w:val="20"/>
+                <w:szCs w:val="20"/>
+              </w:rPr>
+              <w:t>Pass</w:t>
+            </w:r>
+          </w:p>
+        </w:tc>
+      </w:tr>
+      <w:tr>
+        <w:tc>
+          <w:tcPr>
+            <w:tcW w:w="845" w:type="dxa"/>
+            <w:tcBorders>
+              <w:top w:val="single" w:sz="4" w:space="0" w:color="auto"/>
+              <w:left w:val="single" w:sz="4" w:space="0" w:color="auto"/>
+              <w:bottom w:val="single" w:sz="4" w:space="0" w:color="auto"/>
+              <w:right w:val="single" w:sz="4" w:space="0" w:color="auto"/>
+            </w:tcBorders>
+          </w:tcPr>
+          <w:p>
+            <w:pPr>
+              <w:spacing w:line="360" w:lineRule="auto"/>
+              <w:jc w:val="center"/>
+              <w:rPr>
+                <w:sz w:val="20"/>
+                <w:szCs w:val="20"/>
+              </w:rPr>
+            </w:pPr>
+            <w:r>
+              <w:rPr>
+                <w:sz w:val="20"/>
+                <w:szCs w:val="20"/>
+              </w:rPr>
+              <w:t>27</w:t>
+            </w:r>
+          </w:p>
+        </w:tc>
+        <w:tc>
+          <w:tcPr>
+            <w:tcW w:w="1796" w:type="dxa"/>
+            <w:tcBorders>
+              <w:top w:val="single" w:sz="4" w:space="0" w:color="auto"/>
+              <w:left w:val="single" w:sz="4" w:space="0" w:color="auto"/>
+              <w:bottom w:val="single" w:sz="4" w:space="0" w:color="auto"/>
+              <w:right w:val="single" w:sz="4" w:space="0" w:color="auto"/>
+            </w:tcBorders>
+          </w:tcPr>
+          <w:p>
+            <w:pPr>
+              <w:spacing w:line="360" w:lineRule="auto"/>
+              <w:rPr>
+                <w:sz w:val="20"/>
+                <w:szCs w:val="20"/>
+              </w:rPr>
+            </w:pPr>
+            <w:r>
+              <w:rPr>
+                <w:sz w:val="20"/>
+                <w:szCs w:val="20"/>
+              </w:rPr>
+              <w:t>Shapes can be picked and held</w:t>
+            </w:r>
+            <w:r>
+              <w:rPr>
+                <w:sz w:val="20"/>
+                <w:szCs w:val="20"/>
+              </w:rPr>
+              <w:t xml:space="preserve"> </w:t>
+            </w:r>
+            <w:r>
+              <w:rPr>
+                <w:sz w:val="20"/>
+                <w:szCs w:val="20"/>
+              </w:rPr>
+              <w:t>with less effort on trigger press</w:t>
+            </w:r>
+          </w:p>
+        </w:tc>
+        <w:tc>
+          <w:tcPr>
+            <w:tcW w:w="728" w:type="dxa"/>
+            <w:tcBorders>
+              <w:top w:val="single" w:sz="4" w:space="0" w:color="auto"/>
+              <w:left w:val="single" w:sz="4" w:space="0" w:color="auto"/>
+              <w:bottom w:val="single" w:sz="4" w:space="0" w:color="auto"/>
+              <w:right w:val="single" w:sz="4" w:space="0" w:color="auto"/>
+            </w:tcBorders>
+          </w:tcPr>
+          <w:p>
+            <w:pPr>
+              <w:spacing w:line="360" w:lineRule="auto"/>
+              <w:jc w:val="both"/>
+              <w:rPr>
+                <w:sz w:val="20"/>
+                <w:szCs w:val="20"/>
+              </w:rPr>
+            </w:pPr>
+            <w:r>
+              <w:rPr>
+                <w:sz w:val="20"/>
+                <w:szCs w:val="20"/>
+              </w:rPr>
+              <w:t>7.5</w:t>
+            </w:r>
+          </w:p>
+        </w:tc>
+        <w:tc>
+          <w:tcPr>
+            <w:tcW w:w="1984" w:type="dxa"/>
+            <w:tcBorders>
+              <w:top w:val="single" w:sz="4" w:space="0" w:color="auto"/>
+              <w:left w:val="single" w:sz="4" w:space="0" w:color="auto"/>
+              <w:bottom w:val="single" w:sz="4" w:space="0" w:color="auto"/>
+              <w:right w:val="single" w:sz="4" w:space="0" w:color="auto"/>
+            </w:tcBorders>
+          </w:tcPr>
+          <w:p>
+            <w:pPr>
+              <w:spacing w:line="360" w:lineRule="auto"/>
+              <w:rPr>
+                <w:sz w:val="20"/>
+                <w:szCs w:val="20"/>
+              </w:rPr>
+            </w:pPr>
+            <w:r>
+              <w:rPr>
+                <w:sz w:val="20"/>
+                <w:szCs w:val="20"/>
+              </w:rPr>
+              <w:t xml:space="preserve">Shape </w:t>
+            </w:r>
+            <w:r>
+              <w:rPr>
+                <w:sz w:val="20"/>
+                <w:szCs w:val="20"/>
+              </w:rPr>
+              <w:t>is bounded by joint constraint to hand</w:t>
+            </w:r>
+          </w:p>
+        </w:tc>
+        <w:tc>
+          <w:tcPr>
+            <w:tcW w:w="1701" w:type="dxa"/>
+            <w:tcBorders>
+              <w:top w:val="single" w:sz="4" w:space="0" w:color="auto"/>
+              <w:left w:val="single" w:sz="4" w:space="0" w:color="auto"/>
+              <w:bottom w:val="single" w:sz="4" w:space="0" w:color="auto"/>
+              <w:right w:val="single" w:sz="4" w:space="0" w:color="auto"/>
+            </w:tcBorders>
+          </w:tcPr>
+          <w:p>
+            <w:pPr>
+              <w:spacing w:line="360" w:lineRule="auto"/>
+              <w:rPr>
+                <w:sz w:val="20"/>
+                <w:szCs w:val="20"/>
+              </w:rPr>
+            </w:pPr>
+            <w:r>
+              <w:rPr>
+                <w:sz w:val="20"/>
+                <w:szCs w:val="20"/>
+              </w:rPr>
+              <w:t>Shape is bounded to hand, position depends on where it is picked up from</w:t>
+            </w:r>
+          </w:p>
+        </w:tc>
+        <w:tc>
+          <w:tcPr>
+            <w:tcW w:w="1468" w:type="dxa"/>
+            <w:tcBorders>
+              <w:top w:val="single" w:sz="4" w:space="0" w:color="auto"/>
+              <w:left w:val="single" w:sz="4" w:space="0" w:color="auto"/>
+              <w:bottom w:val="single" w:sz="4" w:space="0" w:color="auto"/>
+              <w:right w:val="single" w:sz="4" w:space="0" w:color="auto"/>
+            </w:tcBorders>
+          </w:tcPr>
+          <w:p>
+            <w:pPr>
+              <w:spacing w:line="360" w:lineRule="auto"/>
+              <w:jc w:val="both"/>
+              <w:rPr>
+                <w:sz w:val="20"/>
+                <w:szCs w:val="20"/>
+              </w:rPr>
+            </w:pPr>
+            <w:r>
+              <w:rPr>
+                <w:sz w:val="20"/>
+                <w:szCs w:val="20"/>
+              </w:rPr>
+              <w:t>Pass</w:t>
+            </w:r>
+          </w:p>
+        </w:tc>
+      </w:tr>
+      <w:tr>
+        <w:tc>
+          <w:tcPr>
+            <w:tcW w:w="845" w:type="dxa"/>
+            <w:tcBorders>
+              <w:top w:val="single" w:sz="4" w:space="0" w:color="auto"/>
+              <w:left w:val="single" w:sz="4" w:space="0" w:color="auto"/>
+              <w:bottom w:val="single" w:sz="4" w:space="0" w:color="auto"/>
+              <w:right w:val="single" w:sz="4" w:space="0" w:color="auto"/>
+            </w:tcBorders>
+          </w:tcPr>
+          <w:p>
+            <w:pPr>
+              <w:spacing w:line="360" w:lineRule="auto"/>
+              <w:jc w:val="center"/>
+              <w:rPr>
+                <w:sz w:val="20"/>
+                <w:szCs w:val="20"/>
+              </w:rPr>
+            </w:pPr>
+            <w:r>
+              <w:rPr>
+                <w:sz w:val="20"/>
+                <w:szCs w:val="20"/>
+              </w:rPr>
+              <w:t>27</w:t>
+            </w:r>
+          </w:p>
+        </w:tc>
+        <w:tc>
+          <w:tcPr>
+            <w:tcW w:w="1796" w:type="dxa"/>
+            <w:tcBorders>
+              <w:top w:val="single" w:sz="4" w:space="0" w:color="auto"/>
+              <w:left w:val="single" w:sz="4" w:space="0" w:color="auto"/>
+              <w:bottom w:val="single" w:sz="4" w:space="0" w:color="auto"/>
+              <w:right w:val="single" w:sz="4" w:space="0" w:color="auto"/>
+            </w:tcBorders>
+          </w:tcPr>
+          <w:p>
+            <w:pPr>
+              <w:spacing w:line="360" w:lineRule="auto"/>
+              <w:rPr>
+                <w:sz w:val="20"/>
+                <w:szCs w:val="20"/>
+              </w:rPr>
+            </w:pPr>
+            <w:r>
+              <w:rPr>
+                <w:sz w:val="20"/>
+                <w:szCs w:val="20"/>
+              </w:rPr>
+              <w:t xml:space="preserve">Shapes can be picked and held </w:t>
+            </w:r>
+            <w:r>
+              <w:rPr>
+                <w:sz w:val="20"/>
+                <w:szCs w:val="20"/>
+              </w:rPr>
+              <w:t>with less effort on trigger press</w:t>
+            </w:r>
+          </w:p>
+        </w:tc>
+        <w:tc>
+          <w:tcPr>
+            <w:tcW w:w="728" w:type="dxa"/>
+            <w:tcBorders>
+              <w:top w:val="single" w:sz="4" w:space="0" w:color="auto"/>
+              <w:left w:val="single" w:sz="4" w:space="0" w:color="auto"/>
+              <w:bottom w:val="single" w:sz="4" w:space="0" w:color="auto"/>
+              <w:right w:val="single" w:sz="4" w:space="0" w:color="auto"/>
+            </w:tcBorders>
+          </w:tcPr>
+          <w:p>
+            <w:pPr>
+              <w:spacing w:line="360" w:lineRule="auto"/>
+              <w:jc w:val="both"/>
+              <w:rPr>
+                <w:sz w:val="20"/>
+                <w:szCs w:val="20"/>
+              </w:rPr>
+            </w:pPr>
+            <w:r>
+              <w:rPr>
+                <w:sz w:val="20"/>
+                <w:szCs w:val="20"/>
+              </w:rPr>
+              <w:t>10</w:t>
+            </w:r>
+          </w:p>
+        </w:tc>
+        <w:tc>
+          <w:tcPr>
+            <w:tcW w:w="1984" w:type="dxa"/>
+            <w:tcBorders>
+              <w:top w:val="single" w:sz="4" w:space="0" w:color="auto"/>
+              <w:left w:val="single" w:sz="4" w:space="0" w:color="auto"/>
+              <w:bottom w:val="single" w:sz="4" w:space="0" w:color="auto"/>
+              <w:right w:val="single" w:sz="4" w:space="0" w:color="auto"/>
+            </w:tcBorders>
+          </w:tcPr>
+          <w:p>
+            <w:pPr>
+              <w:spacing w:line="360" w:lineRule="auto"/>
+              <w:rPr>
+                <w:sz w:val="20"/>
+                <w:szCs w:val="20"/>
+              </w:rPr>
+            </w:pPr>
+            <w:r>
+              <w:rPr>
+                <w:sz w:val="20"/>
+                <w:szCs w:val="20"/>
+              </w:rPr>
+              <w:t xml:space="preserve">Shape </w:t>
+            </w:r>
+            <w:r>
+              <w:rPr>
+                <w:sz w:val="20"/>
+                <w:szCs w:val="20"/>
+              </w:rPr>
+              <w:t>is bounded by joint constraint to hand</w:t>
+            </w:r>
+          </w:p>
+        </w:tc>
+        <w:tc>
+          <w:tcPr>
+            <w:tcW w:w="1701" w:type="dxa"/>
+            <w:tcBorders>
+              <w:top w:val="single" w:sz="4" w:space="0" w:color="auto"/>
+              <w:left w:val="single" w:sz="4" w:space="0" w:color="auto"/>
+              <w:bottom w:val="single" w:sz="4" w:space="0" w:color="auto"/>
+              <w:right w:val="single" w:sz="4" w:space="0" w:color="auto"/>
+            </w:tcBorders>
+          </w:tcPr>
+          <w:p>
+            <w:pPr>
+              <w:spacing w:line="360" w:lineRule="auto"/>
+              <w:rPr>
+                <w:sz w:val="20"/>
+                <w:szCs w:val="20"/>
+              </w:rPr>
+            </w:pPr>
+            <w:r>
+              <w:rPr>
+                <w:sz w:val="20"/>
+                <w:szCs w:val="20"/>
+              </w:rPr>
+              <w:t>Shape is bounded to hand, position depends on where it is picked up from</w:t>
+            </w:r>
+          </w:p>
+        </w:tc>
+        <w:tc>
+          <w:tcPr>
+            <w:tcW w:w="1468" w:type="dxa"/>
+            <w:tcBorders>
+              <w:top w:val="single" w:sz="4" w:space="0" w:color="auto"/>
+              <w:left w:val="single" w:sz="4" w:space="0" w:color="auto"/>
+              <w:bottom w:val="single" w:sz="4" w:space="0" w:color="auto"/>
+              <w:right w:val="single" w:sz="4" w:space="0" w:color="auto"/>
+            </w:tcBorders>
+          </w:tcPr>
+          <w:p>
+            <w:pPr>
+              <w:spacing w:line="360" w:lineRule="auto"/>
+              <w:jc w:val="both"/>
+              <w:rPr>
+                <w:sz w:val="20"/>
+                <w:szCs w:val="20"/>
+              </w:rPr>
+            </w:pPr>
+            <w:r>
+              <w:rPr>
+                <w:sz w:val="20"/>
+                <w:szCs w:val="20"/>
+              </w:rPr>
+              <w:t>Pass</w:t>
+            </w:r>
+          </w:p>
+        </w:tc>
+      </w:tr>
+      <w:tr>
+        <w:tc>
+          <w:tcPr>
+            <w:tcW w:w="845" w:type="dxa"/>
+            <w:tcBorders>
+              <w:top w:val="single" w:sz="4" w:space="0" w:color="auto"/>
+              <w:left w:val="single" w:sz="4" w:space="0" w:color="auto"/>
+              <w:bottom w:val="single" w:sz="4" w:space="0" w:color="auto"/>
+              <w:right w:val="single" w:sz="4" w:space="0" w:color="auto"/>
+            </w:tcBorders>
+            <w:hideMark/>
+          </w:tcPr>
+          <w:p>
+            <w:pPr>
+              <w:spacing w:line="360" w:lineRule="auto"/>
+              <w:jc w:val="center"/>
+              <w:rPr>
+                <w:sz w:val="20"/>
+                <w:szCs w:val="20"/>
+              </w:rPr>
+            </w:pPr>
             <w:bookmarkStart w:id="0" w:name="_GoBack"/>
             <w:bookmarkEnd w:id="0"/>
-          </w:p>
-        </w:tc>
-        <w:tc>
-          <w:tcPr>
-            <w:tcW w:w="1984" w:type="dxa"/>
-            <w:tcBorders>
-              <w:top w:val="single" w:sz="4" w:space="0" w:color="auto"/>
-              <w:left w:val="single" w:sz="4" w:space="0" w:color="auto"/>
-              <w:bottom w:val="single" w:sz="4" w:space="0" w:color="auto"/>
-              <w:right w:val="single" w:sz="4" w:space="0" w:color="auto"/>
-            </w:tcBorders>
-          </w:tcPr>
-          <w:p>
-            <w:pPr>
-              <w:spacing w:line="360" w:lineRule="auto"/>
-              <w:rPr>
-                <w:sz w:val="20"/>
-                <w:szCs w:val="20"/>
-              </w:rPr>
-            </w:pPr>
-            <w:r>
-              <w:rPr>
-                <w:sz w:val="20"/>
-                <w:szCs w:val="20"/>
-              </w:rPr>
-              <w:t>Camera pans up and down with less joystick push required – capped at 90 degrees</w:t>
-            </w:r>
-          </w:p>
-        </w:tc>
-        <w:tc>
-          <w:tcPr>
-            <w:tcW w:w="1701" w:type="dxa"/>
-            <w:tcBorders>
-              <w:top w:val="single" w:sz="4" w:space="0" w:color="auto"/>
-              <w:left w:val="single" w:sz="4" w:space="0" w:color="auto"/>
-              <w:bottom w:val="single" w:sz="4" w:space="0" w:color="auto"/>
-              <w:right w:val="single" w:sz="4" w:space="0" w:color="auto"/>
-            </w:tcBorders>
-          </w:tcPr>
-          <w:p>
-            <w:pPr>
-              <w:spacing w:line="360" w:lineRule="auto"/>
-              <w:rPr>
-                <w:sz w:val="20"/>
-                <w:szCs w:val="20"/>
-              </w:rPr>
-            </w:pPr>
-            <w:r>
-              <w:rPr>
-                <w:sz w:val="20"/>
-                <w:szCs w:val="20"/>
-              </w:rPr>
-              <w:t>As expected</w:t>
-            </w:r>
-          </w:p>
-        </w:tc>
-        <w:tc>
-          <w:tcPr>
-            <w:tcW w:w="1468" w:type="dxa"/>
-            <w:tcBorders>
-              <w:top w:val="single" w:sz="4" w:space="0" w:color="auto"/>
-              <w:left w:val="single" w:sz="4" w:space="0" w:color="auto"/>
-              <w:bottom w:val="single" w:sz="4" w:space="0" w:color="auto"/>
-              <w:right w:val="single" w:sz="4" w:space="0" w:color="auto"/>
-            </w:tcBorders>
-          </w:tcPr>
-          <w:p>
-            <w:pPr>
-              <w:spacing w:line="360" w:lineRule="auto"/>
-              <w:rPr>
-                <w:sz w:val="20"/>
-                <w:szCs w:val="20"/>
-              </w:rPr>
-            </w:pPr>
-            <w:r>
-              <w:rPr>
-                <w:sz w:val="20"/>
-                <w:szCs w:val="20"/>
-              </w:rPr>
-              <w:t>Pass</w:t>
-            </w:r>
-            <w:r>
-              <w:rPr>
-                <w:sz w:val="20"/>
-                <w:szCs w:val="20"/>
-              </w:rPr>
-              <w:t xml:space="preserve"> </w:t>
-            </w:r>
-          </w:p>
-        </w:tc>
-      </w:tr>
-      <w:tr>
-        <w:tc>
-          <w:tcPr>
-            <w:tcW w:w="845" w:type="dxa"/>
-            <w:tcBorders>
-              <w:top w:val="single" w:sz="4" w:space="0" w:color="auto"/>
-              <w:left w:val="single" w:sz="4" w:space="0" w:color="auto"/>
-              <w:bottom w:val="single" w:sz="4" w:space="0" w:color="auto"/>
-              <w:right w:val="single" w:sz="4" w:space="0" w:color="auto"/>
-            </w:tcBorders>
-            <w:hideMark/>
-          </w:tcPr>
-          <w:p>
-            <w:pPr>
-              <w:spacing w:line="360" w:lineRule="auto"/>
-              <w:jc w:val="center"/>
-              <w:rPr>
-                <w:sz w:val="20"/>
-                <w:szCs w:val="20"/>
-              </w:rPr>
-            </w:pPr>
-            <w:r>
-              <w:rPr>
-                <w:sz w:val="20"/>
-                <w:szCs w:val="20"/>
-              </w:rPr>
-              <w:t>1</w:t>
-            </w:r>
-            <w:r>
-              <w:rPr>
-                <w:sz w:val="20"/>
-                <w:szCs w:val="20"/>
-              </w:rPr>
-              <w:t>///</w:t>
-            </w:r>
-          </w:p>
-        </w:tc>
-        <w:tc>
-          <w:tcPr>
-            <w:tcW w:w="1796" w:type="dxa"/>
-            <w:tcBorders>
-              <w:top w:val="single" w:sz="4" w:space="0" w:color="auto"/>
-              <w:left w:val="single" w:sz="4" w:space="0" w:color="auto"/>
-              <w:bottom w:val="single" w:sz="4" w:space="0" w:color="auto"/>
-              <w:right w:val="single" w:sz="4" w:space="0" w:color="auto"/>
-            </w:tcBorders>
-            <w:hideMark/>
-          </w:tcPr>
-          <w:p>
-            <w:pPr>
-              <w:spacing w:line="360" w:lineRule="auto"/>
-              <w:rPr>
-                <w:sz w:val="20"/>
-                <w:szCs w:val="20"/>
-              </w:rPr>
-            </w:pPr>
-            <w:r>
-              <w:rPr>
-                <w:sz w:val="20"/>
-                <w:szCs w:val="20"/>
-              </w:rPr>
-              <w:t xml:space="preserve">Buttons can be pressed on touch </w:t>
-            </w:r>
-            <w:r>
-              <w:rPr>
-                <w:sz w:val="20"/>
-                <w:szCs w:val="20"/>
-              </w:rPr>
-              <w:lastRenderedPageBreak/>
-              <w:t>panel.</w:t>
-            </w:r>
-          </w:p>
-        </w:tc>
-        <w:tc>
-          <w:tcPr>
-            <w:tcW w:w="728" w:type="dxa"/>
-            <w:tcBorders>
-              <w:top w:val="single" w:sz="4" w:space="0" w:color="auto"/>
-              <w:left w:val="single" w:sz="4" w:space="0" w:color="auto"/>
-              <w:bottom w:val="single" w:sz="4" w:space="0" w:color="auto"/>
-              <w:right w:val="single" w:sz="4" w:space="0" w:color="auto"/>
-            </w:tcBorders>
-            <w:hideMark/>
-          </w:tcPr>
-          <w:p>
-            <w:pPr>
-              <w:spacing w:line="360" w:lineRule="auto"/>
-              <w:jc w:val="both"/>
-              <w:rPr>
-                <w:sz w:val="20"/>
-                <w:szCs w:val="20"/>
-              </w:rPr>
-            </w:pPr>
-            <w:r>
-              <w:rPr>
-                <w:sz w:val="20"/>
-                <w:szCs w:val="20"/>
-              </w:rPr>
-              <w:lastRenderedPageBreak/>
-              <w:t>N/A</w:t>
-            </w:r>
-          </w:p>
-        </w:tc>
-        <w:tc>
-          <w:tcPr>
-            <w:tcW w:w="1984" w:type="dxa"/>
-            <w:tcBorders>
-              <w:top w:val="single" w:sz="4" w:space="0" w:color="auto"/>
-              <w:left w:val="single" w:sz="4" w:space="0" w:color="auto"/>
-              <w:bottom w:val="single" w:sz="4" w:space="0" w:color="auto"/>
-              <w:right w:val="single" w:sz="4" w:space="0" w:color="auto"/>
-            </w:tcBorders>
-            <w:hideMark/>
-          </w:tcPr>
-          <w:p>
-            <w:pPr>
-              <w:spacing w:line="360" w:lineRule="auto"/>
-              <w:rPr>
-                <w:sz w:val="20"/>
-                <w:szCs w:val="20"/>
-              </w:rPr>
-            </w:pPr>
-            <w:r>
-              <w:rPr>
-                <w:sz w:val="20"/>
-                <w:szCs w:val="20"/>
-              </w:rPr>
-              <w:t xml:space="preserve">Button turns green or red depending on </w:t>
-            </w:r>
-            <w:r>
-              <w:rPr>
-                <w:sz w:val="20"/>
-                <w:szCs w:val="20"/>
-              </w:rPr>
-              <w:lastRenderedPageBreak/>
-              <w:t>sequence.</w:t>
-            </w:r>
-          </w:p>
-        </w:tc>
-        <w:tc>
-          <w:tcPr>
-            <w:tcW w:w="1701" w:type="dxa"/>
-            <w:tcBorders>
-              <w:top w:val="single" w:sz="4" w:space="0" w:color="auto"/>
-              <w:left w:val="single" w:sz="4" w:space="0" w:color="auto"/>
-              <w:bottom w:val="single" w:sz="4" w:space="0" w:color="auto"/>
-              <w:right w:val="single" w:sz="4" w:space="0" w:color="auto"/>
-            </w:tcBorders>
-            <w:hideMark/>
-          </w:tcPr>
-          <w:p>
-            <w:pPr>
-              <w:spacing w:line="360" w:lineRule="auto"/>
-              <w:rPr>
-                <w:sz w:val="20"/>
-                <w:szCs w:val="20"/>
-              </w:rPr>
-            </w:pPr>
-            <w:r>
-              <w:rPr>
-                <w:sz w:val="20"/>
-                <w:szCs w:val="20"/>
-              </w:rPr>
-              <w:lastRenderedPageBreak/>
-              <w:t xml:space="preserve">Button turns green or red </w:t>
-            </w:r>
-            <w:r>
-              <w:rPr>
-                <w:sz w:val="20"/>
-                <w:szCs w:val="20"/>
-              </w:rPr>
-              <w:lastRenderedPageBreak/>
-              <w:t>depending on sequence.</w:t>
-            </w:r>
-          </w:p>
-        </w:tc>
-        <w:tc>
-          <w:tcPr>
-            <w:tcW w:w="1468" w:type="dxa"/>
-            <w:tcBorders>
-              <w:top w:val="single" w:sz="4" w:space="0" w:color="auto"/>
-              <w:left w:val="single" w:sz="4" w:space="0" w:color="auto"/>
-              <w:bottom w:val="single" w:sz="4" w:space="0" w:color="auto"/>
-              <w:right w:val="single" w:sz="4" w:space="0" w:color="auto"/>
-            </w:tcBorders>
-            <w:hideMark/>
-          </w:tcPr>
-          <w:p>
-            <w:pPr>
-              <w:spacing w:line="360" w:lineRule="auto"/>
-              <w:jc w:val="both"/>
-              <w:rPr>
-                <w:sz w:val="20"/>
-                <w:szCs w:val="20"/>
-              </w:rPr>
-            </w:pPr>
-            <w:r>
-              <w:rPr>
-                <w:sz w:val="20"/>
-                <w:szCs w:val="20"/>
-              </w:rPr>
-              <w:lastRenderedPageBreak/>
-              <w:t>Pass</w:t>
-            </w:r>
-          </w:p>
-        </w:tc>
-      </w:tr>
-      <w:tr>
-        <w:tc>
-          <w:tcPr>
-            <w:tcW w:w="845" w:type="dxa"/>
-            <w:tcBorders>
-              <w:top w:val="single" w:sz="4" w:space="0" w:color="auto"/>
-              <w:left w:val="single" w:sz="4" w:space="0" w:color="auto"/>
-              <w:bottom w:val="single" w:sz="4" w:space="0" w:color="auto"/>
-              <w:right w:val="single" w:sz="4" w:space="0" w:color="auto"/>
-            </w:tcBorders>
-            <w:hideMark/>
-          </w:tcPr>
-          <w:p>
-            <w:pPr>
-              <w:spacing w:line="360" w:lineRule="auto"/>
-              <w:jc w:val="center"/>
-              <w:rPr>
-                <w:sz w:val="20"/>
-                <w:szCs w:val="20"/>
-              </w:rPr>
-            </w:pPr>
-            <w:r>
-              <w:rPr>
-                <w:sz w:val="20"/>
-                <w:szCs w:val="20"/>
-              </w:rPr>
-              <w:lastRenderedPageBreak/>
-              <w:t>2</w:t>
-            </w:r>
-            <w:r>
-              <w:rPr>
-                <w:sz w:val="20"/>
-                <w:szCs w:val="20"/>
-              </w:rPr>
-              <w:t>///</w:t>
-            </w:r>
-          </w:p>
-        </w:tc>
-        <w:tc>
-          <w:tcPr>
-            <w:tcW w:w="1796" w:type="dxa"/>
-            <w:tcBorders>
-              <w:top w:val="single" w:sz="4" w:space="0" w:color="auto"/>
-              <w:left w:val="single" w:sz="4" w:space="0" w:color="auto"/>
-              <w:bottom w:val="single" w:sz="4" w:space="0" w:color="auto"/>
-              <w:right w:val="single" w:sz="4" w:space="0" w:color="auto"/>
-            </w:tcBorders>
-            <w:hideMark/>
-          </w:tcPr>
-          <w:p>
-            <w:pPr>
-              <w:spacing w:line="360" w:lineRule="auto"/>
-              <w:rPr>
-                <w:sz w:val="20"/>
-                <w:szCs w:val="20"/>
-              </w:rPr>
-            </w:pPr>
-            <w:r>
-              <w:rPr>
-                <w:sz w:val="20"/>
-                <w:szCs w:val="20"/>
-              </w:rPr>
-              <w:t>Shapes can be picked and held.</w:t>
-            </w:r>
-          </w:p>
-        </w:tc>
-        <w:tc>
-          <w:tcPr>
-            <w:tcW w:w="728" w:type="dxa"/>
-            <w:tcBorders>
-              <w:top w:val="single" w:sz="4" w:space="0" w:color="auto"/>
-              <w:left w:val="single" w:sz="4" w:space="0" w:color="auto"/>
-              <w:bottom w:val="single" w:sz="4" w:space="0" w:color="auto"/>
-              <w:right w:val="single" w:sz="4" w:space="0" w:color="auto"/>
-            </w:tcBorders>
-            <w:hideMark/>
-          </w:tcPr>
-          <w:p>
-            <w:pPr>
-              <w:spacing w:line="360" w:lineRule="auto"/>
-              <w:jc w:val="both"/>
-              <w:rPr>
-                <w:sz w:val="20"/>
-                <w:szCs w:val="20"/>
-              </w:rPr>
-            </w:pPr>
-            <w:r>
-              <w:rPr>
-                <w:sz w:val="20"/>
-                <w:szCs w:val="20"/>
-              </w:rPr>
-              <w:t>N/A</w:t>
-            </w:r>
-          </w:p>
-        </w:tc>
-        <w:tc>
-          <w:tcPr>
-            <w:tcW w:w="1984" w:type="dxa"/>
-            <w:tcBorders>
-              <w:top w:val="single" w:sz="4" w:space="0" w:color="auto"/>
-              <w:left w:val="single" w:sz="4" w:space="0" w:color="auto"/>
-              <w:bottom w:val="single" w:sz="4" w:space="0" w:color="auto"/>
-              <w:right w:val="single" w:sz="4" w:space="0" w:color="auto"/>
-            </w:tcBorders>
-            <w:hideMark/>
-          </w:tcPr>
-          <w:p>
-            <w:pPr>
-              <w:spacing w:line="360" w:lineRule="auto"/>
-              <w:rPr>
-                <w:sz w:val="20"/>
-                <w:szCs w:val="20"/>
-              </w:rPr>
-            </w:pPr>
-            <w:r>
-              <w:rPr>
-                <w:sz w:val="20"/>
-                <w:szCs w:val="20"/>
-              </w:rPr>
-              <w:t>Shape glues onto avatar's hand.</w:t>
-            </w:r>
-          </w:p>
-        </w:tc>
-        <w:tc>
-          <w:tcPr>
-            <w:tcW w:w="1701" w:type="dxa"/>
-            <w:tcBorders>
-              <w:top w:val="single" w:sz="4" w:space="0" w:color="auto"/>
-              <w:left w:val="single" w:sz="4" w:space="0" w:color="auto"/>
-              <w:bottom w:val="single" w:sz="4" w:space="0" w:color="auto"/>
-              <w:right w:val="single" w:sz="4" w:space="0" w:color="auto"/>
-            </w:tcBorders>
-            <w:hideMark/>
-          </w:tcPr>
-          <w:p>
-            <w:pPr>
-              <w:spacing w:line="360" w:lineRule="auto"/>
-              <w:rPr>
-                <w:sz w:val="20"/>
-                <w:szCs w:val="20"/>
-              </w:rPr>
-            </w:pPr>
-            <w:r>
-              <w:rPr>
-                <w:sz w:val="20"/>
-                <w:szCs w:val="20"/>
-              </w:rPr>
-              <w:t>Shape glues onto avatar's hand.</w:t>
-            </w:r>
-          </w:p>
-        </w:tc>
-        <w:tc>
-          <w:tcPr>
-            <w:tcW w:w="1468" w:type="dxa"/>
-            <w:tcBorders>
-              <w:top w:val="single" w:sz="4" w:space="0" w:color="auto"/>
-              <w:left w:val="single" w:sz="4" w:space="0" w:color="auto"/>
-              <w:bottom w:val="single" w:sz="4" w:space="0" w:color="auto"/>
-              <w:right w:val="single" w:sz="4" w:space="0" w:color="auto"/>
-            </w:tcBorders>
-            <w:hideMark/>
-          </w:tcPr>
-          <w:p>
-            <w:pPr>
-              <w:spacing w:line="360" w:lineRule="auto"/>
-              <w:jc w:val="both"/>
-              <w:rPr>
-                <w:sz w:val="20"/>
-                <w:szCs w:val="20"/>
-              </w:rPr>
-            </w:pPr>
-            <w:r>
-              <w:rPr>
-                <w:sz w:val="20"/>
-                <w:szCs w:val="20"/>
-              </w:rPr>
-              <w:t>Pass</w:t>
-            </w:r>
-          </w:p>
-        </w:tc>
-      </w:tr>
-      <w:tr>
-        <w:tc>
-          <w:tcPr>
-            <w:tcW w:w="845" w:type="dxa"/>
-            <w:tcBorders>
-              <w:top w:val="single" w:sz="4" w:space="0" w:color="auto"/>
-              <w:left w:val="single" w:sz="4" w:space="0" w:color="auto"/>
-              <w:bottom w:val="single" w:sz="4" w:space="0" w:color="auto"/>
-              <w:right w:val="single" w:sz="4" w:space="0" w:color="auto"/>
-            </w:tcBorders>
-            <w:hideMark/>
-          </w:tcPr>
-          <w:p>
-            <w:pPr>
-              <w:spacing w:line="360" w:lineRule="auto"/>
-              <w:jc w:val="center"/>
-              <w:rPr>
-                <w:sz w:val="20"/>
-                <w:szCs w:val="20"/>
-              </w:rPr>
-            </w:pPr>
-            <w:r>
-              <w:rPr>
-                <w:sz w:val="20"/>
-                <w:szCs w:val="20"/>
-              </w:rPr>
-              <w:t>3</w:t>
-            </w:r>
-            <w:r>
-              <w:rPr>
-                <w:sz w:val="20"/>
-                <w:szCs w:val="20"/>
-              </w:rPr>
-              <w:t>///</w:t>
+            <w:r>
+              <w:rPr>
+                <w:sz w:val="20"/>
+                <w:szCs w:val="20"/>
+              </w:rPr>
+              <w:t>28</w:t>
             </w:r>
           </w:p>
         </w:tc>
@@ -14566,28 +15196,7 @@
           <w:sz w:val="20"/>
           <w:szCs w:val="20"/>
         </w:rPr>
-        <w:t xml:space="preserve">Table 1.3 </w:t>
-      </w:r>
-      <w:r>
-        <w:rPr>
-          <w:sz w:val="20"/>
-          <w:szCs w:val="20"/>
-        </w:rPr>
-        <w:t>–</w:t>
-      </w:r>
-      <w:r>
-        <w:rPr>
-          <w:sz w:val="20"/>
-          <w:szCs w:val="20"/>
-        </w:rPr>
-        <w:t xml:space="preserve"> </w:t>
-      </w:r>
-      <w:r>
-        <w:rPr>
-          <w:sz w:val="20"/>
-          <w:szCs w:val="20"/>
-        </w:rPr>
-        <w:t>Object Interaction Level</w:t>
+        <w:t>Table 1.3 – Object Interaction Level</w:t>
       </w:r>
     </w:p>
     <w:p>
@@ -14899,6 +15508,7 @@
       <w:lang w:eastAsia="en-MY"/>
     </w:rPr>
     <w:tblPr>
+      <w:tblInd w:w="0" w:type="dxa"/>
       <w:tblBorders>
         <w:top w:val="single" w:sz="4" w:space="0" w:color="auto"/>
         <w:left w:val="single" w:sz="4" w:space="0" w:color="auto"/>
@@ -15200,6 +15810,7 @@
       <w:lang w:eastAsia="en-MY"/>
     </w:rPr>
     <w:tblPr>
+      <w:tblInd w:w="0" w:type="dxa"/>
       <w:tblBorders>
         <w:top w:val="single" w:sz="4" w:space="0" w:color="auto"/>
         <w:left w:val="single" w:sz="4" w:space="0" w:color="auto"/>

</xml_diff>